<commit_message>
updated Coding Conventions with Sample Code
</commit_message>
<xml_diff>
--- a/RiskGameAPP/Build1/Coding Conventions.docx
+++ b/RiskGameAPP/Build1/Coding Conventions.docx
@@ -109,23 +109,53 @@
     <w:p>
       <w:pPr>
         <w:pStyle w:val="Body"/>
-        <w:numPr>
-          <w:ilvl w:val="0"/>
-          <w:numId w:val="3"/>
-        </w:numPr>
-        <w:rPr>
-          <w:rFonts w:ascii="Times New Roman" w:hAnsi="Times New Roman" w:cs="Times New Roman"/>
-          <w:sz w:val="24"/>
-          <w:szCs w:val="24"/>
-        </w:rPr>
-      </w:pPr>
-      <w:r>
-        <w:rPr>
-          <w:rFonts w:ascii="Times New Roman" w:hAnsi="Times New Roman" w:cs="Times New Roman"/>
-          <w:sz w:val="24"/>
-          <w:szCs w:val="24"/>
-        </w:rPr>
-        <w:t>Body of the function is indented with its function header.</w:t>
+        <w:ind w:left="240"/>
+        <w:rPr>
+          <w:rFonts w:ascii="Times New Roman" w:hAnsi="Times New Roman" w:cs="Times New Roman"/>
+          <w:sz w:val="24"/>
+          <w:szCs w:val="24"/>
+        </w:rPr>
+      </w:pPr>
+      <w:r>
+        <w:rPr>
+          <w:noProof/>
+          <w:lang w:val="en-CA" w:eastAsia="en-CA"/>
+        </w:rPr>
+        <w:drawing>
+          <wp:inline distT="0" distB="0" distL="0" distR="0" wp14:anchorId="197A3C7F" wp14:editId="637FA08F">
+            <wp:extent cx="3503300" cy="1111250"/>
+            <wp:effectExtent l="0" t="0" r="1905" b="0"/>
+            <wp:docPr id="1" name="Picture 1"/>
+            <wp:cNvGraphicFramePr>
+              <a:graphicFrameLocks xmlns:a="http://schemas.openxmlformats.org/drawingml/2006/main" noChangeAspect="1"/>
+            </wp:cNvGraphicFramePr>
+            <a:graphic xmlns:a="http://schemas.openxmlformats.org/drawingml/2006/main">
+              <a:graphicData uri="http://schemas.openxmlformats.org/drawingml/2006/picture">
+                <pic:pic xmlns:pic="http://schemas.openxmlformats.org/drawingml/2006/picture">
+                  <pic:nvPicPr>
+                    <pic:cNvPr id="1" name=""/>
+                    <pic:cNvPicPr/>
+                  </pic:nvPicPr>
+                  <pic:blipFill>
+                    <a:blip r:embed="rId7"/>
+                    <a:stretch>
+                      <a:fillRect/>
+                    </a:stretch>
+                  </pic:blipFill>
+                  <pic:spPr>
+                    <a:xfrm>
+                      <a:off x="0" y="0"/>
+                      <a:ext cx="3545189" cy="1124537"/>
+                    </a:xfrm>
+                    <a:prstGeom prst="rect">
+                      <a:avLst/>
+                    </a:prstGeom>
+                  </pic:spPr>
+                </pic:pic>
+              </a:graphicData>
+            </a:graphic>
+          </wp:inline>
+        </w:drawing>
       </w:r>
     </w:p>
     <w:p>
@@ -147,7 +177,59 @@
           <w:sz w:val="24"/>
           <w:szCs w:val="24"/>
         </w:rPr>
-        <w:t>Format statements, appending open curly brace to the statement that precedes it.</w:t>
+        <w:t>Body of the function is indented with its function header.</w:t>
+      </w:r>
+    </w:p>
+    <w:p>
+      <w:pPr>
+        <w:pStyle w:val="Body"/>
+        <w:ind w:left="240"/>
+        <w:rPr>
+          <w:rFonts w:ascii="Times New Roman" w:hAnsi="Times New Roman" w:cs="Times New Roman"/>
+          <w:sz w:val="24"/>
+          <w:szCs w:val="24"/>
+        </w:rPr>
+      </w:pPr>
+      <w:r>
+        <w:rPr>
+          <w:noProof/>
+          <w:lang w:val="en-CA" w:eastAsia="en-CA"/>
+        </w:rPr>
+        <w:drawing>
+          <wp:inline distT="0" distB="0" distL="0" distR="0" wp14:anchorId="4D5548DE" wp14:editId="5A9C282A">
+            <wp:extent cx="1802442" cy="425450"/>
+            <wp:effectExtent l="0" t="0" r="7620" b="0"/>
+            <wp:docPr id="2" name="Picture 2"/>
+            <wp:cNvGraphicFramePr>
+              <a:graphicFrameLocks xmlns:a="http://schemas.openxmlformats.org/drawingml/2006/main" noChangeAspect="1"/>
+            </wp:cNvGraphicFramePr>
+            <a:graphic xmlns:a="http://schemas.openxmlformats.org/drawingml/2006/main">
+              <a:graphicData uri="http://schemas.openxmlformats.org/drawingml/2006/picture">
+                <pic:pic xmlns:pic="http://schemas.openxmlformats.org/drawingml/2006/picture">
+                  <pic:nvPicPr>
+                    <pic:cNvPr id="1" name=""/>
+                    <pic:cNvPicPr/>
+                  </pic:nvPicPr>
+                  <pic:blipFill>
+                    <a:blip r:embed="rId8"/>
+                    <a:stretch>
+                      <a:fillRect/>
+                    </a:stretch>
+                  </pic:blipFill>
+                  <pic:spPr>
+                    <a:xfrm>
+                      <a:off x="0" y="0"/>
+                      <a:ext cx="1933185" cy="456311"/>
+                    </a:xfrm>
+                    <a:prstGeom prst="rect">
+                      <a:avLst/>
+                    </a:prstGeom>
+                  </pic:spPr>
+                </pic:pic>
+              </a:graphicData>
+            </a:graphic>
+          </wp:inline>
+        </w:drawing>
       </w:r>
     </w:p>
     <w:p>
@@ -169,24 +251,137 @@
           <w:sz w:val="24"/>
           <w:szCs w:val="24"/>
         </w:rPr>
-        <w:t xml:space="preserve">Blank lines, between methods </w:t>
-      </w:r>
-      <w:r>
-        <w:rPr>
-          <w:rFonts w:ascii="Times New Roman" w:hAnsi="Times New Roman" w:cs="Times New Roman"/>
-          <w:sz w:val="24"/>
-          <w:szCs w:val="24"/>
-        </w:rPr>
-        <w:t>definitions, variable declaration, class declaration, major sections of a long and complicated code.</w:t>
+        <w:t>Format statements, appending open curly brace to the statement that precedes it.</w:t>
       </w:r>
     </w:p>
     <w:p>
       <w:pPr>
         <w:pStyle w:val="Body"/>
-        <w:rPr>
-          <w:rFonts w:ascii="Times New Roman" w:hAnsi="Times New Roman" w:cs="Times New Roman"/>
-        </w:rPr>
-      </w:pPr>
+        <w:ind w:left="240"/>
+        <w:rPr>
+          <w:rFonts w:ascii="Times New Roman" w:hAnsi="Times New Roman" w:cs="Times New Roman"/>
+          <w:sz w:val="24"/>
+          <w:szCs w:val="24"/>
+        </w:rPr>
+      </w:pPr>
+      <w:r>
+        <w:rPr>
+          <w:noProof/>
+          <w:lang w:val="en-CA" w:eastAsia="en-CA"/>
+        </w:rPr>
+        <w:drawing>
+          <wp:inline distT="0" distB="0" distL="0" distR="0" wp14:anchorId="1F0250DA" wp14:editId="12ADC8A6">
+            <wp:extent cx="1954054" cy="304800"/>
+            <wp:effectExtent l="0" t="0" r="8255" b="0"/>
+            <wp:docPr id="3" name="Picture 3"/>
+            <wp:cNvGraphicFramePr>
+              <a:graphicFrameLocks xmlns:a="http://schemas.openxmlformats.org/drawingml/2006/main" noChangeAspect="1"/>
+            </wp:cNvGraphicFramePr>
+            <a:graphic xmlns:a="http://schemas.openxmlformats.org/drawingml/2006/main">
+              <a:graphicData uri="http://schemas.openxmlformats.org/drawingml/2006/picture">
+                <pic:pic xmlns:pic="http://schemas.openxmlformats.org/drawingml/2006/picture">
+                  <pic:nvPicPr>
+                    <pic:cNvPr id="1" name=""/>
+                    <pic:cNvPicPr/>
+                  </pic:nvPicPr>
+                  <pic:blipFill>
+                    <a:blip r:embed="rId9"/>
+                    <a:stretch>
+                      <a:fillRect/>
+                    </a:stretch>
+                  </pic:blipFill>
+                  <pic:spPr>
+                    <a:xfrm>
+                      <a:off x="0" y="0"/>
+                      <a:ext cx="2003020" cy="312438"/>
+                    </a:xfrm>
+                    <a:prstGeom prst="rect">
+                      <a:avLst/>
+                    </a:prstGeom>
+                  </pic:spPr>
+                </pic:pic>
+              </a:graphicData>
+            </a:graphic>
+          </wp:inline>
+        </w:drawing>
+      </w:r>
+    </w:p>
+    <w:p>
+      <w:pPr>
+        <w:pStyle w:val="Body"/>
+        <w:numPr>
+          <w:ilvl w:val="0"/>
+          <w:numId w:val="3"/>
+        </w:numPr>
+        <w:rPr>
+          <w:rFonts w:ascii="Times New Roman" w:hAnsi="Times New Roman" w:cs="Times New Roman"/>
+          <w:sz w:val="24"/>
+          <w:szCs w:val="24"/>
+        </w:rPr>
+      </w:pPr>
+      <w:r>
+        <w:rPr>
+          <w:rFonts w:ascii="Times New Roman" w:hAnsi="Times New Roman" w:cs="Times New Roman"/>
+          <w:sz w:val="24"/>
+          <w:szCs w:val="24"/>
+        </w:rPr>
+        <w:t>Blank lines, between methods definitions, variable declaration, class declaration, major sections of a long and complicated code.</w:t>
+      </w:r>
+    </w:p>
+    <w:p>
+      <w:pPr>
+        <w:pStyle w:val="Body"/>
+        <w:rPr>
+          <w:rFonts w:ascii="Times New Roman" w:hAnsi="Times New Roman" w:cs="Times New Roman"/>
+        </w:rPr>
+      </w:pPr>
+      <w:r>
+        <w:rPr>
+          <w:rFonts w:ascii="Times New Roman" w:hAnsi="Times New Roman" w:cs="Times New Roman"/>
+        </w:rPr>
+        <w:t xml:space="preserve">   </w:t>
+      </w:r>
+      <w:r>
+        <w:rPr>
+          <w:noProof/>
+          <w:lang w:val="en-CA" w:eastAsia="en-CA"/>
+        </w:rPr>
+        <w:drawing>
+          <wp:inline distT="0" distB="0" distL="0" distR="0" wp14:anchorId="2B847FA7" wp14:editId="509D958F">
+            <wp:extent cx="2311400" cy="1049655"/>
+            <wp:effectExtent l="0" t="0" r="0" b="0"/>
+            <wp:docPr id="4" name="Picture 4"/>
+            <wp:cNvGraphicFramePr>
+              <a:graphicFrameLocks xmlns:a="http://schemas.openxmlformats.org/drawingml/2006/main" noChangeAspect="1"/>
+            </wp:cNvGraphicFramePr>
+            <a:graphic xmlns:a="http://schemas.openxmlformats.org/drawingml/2006/main">
+              <a:graphicData uri="http://schemas.openxmlformats.org/drawingml/2006/picture">
+                <pic:pic xmlns:pic="http://schemas.openxmlformats.org/drawingml/2006/picture">
+                  <pic:nvPicPr>
+                    <pic:cNvPr id="1" name=""/>
+                    <pic:cNvPicPr/>
+                  </pic:nvPicPr>
+                  <pic:blipFill>
+                    <a:blip r:embed="rId10"/>
+                    <a:stretch>
+                      <a:fillRect/>
+                    </a:stretch>
+                  </pic:blipFill>
+                  <pic:spPr>
+                    <a:xfrm>
+                      <a:off x="0" y="0"/>
+                      <a:ext cx="2355453" cy="1069660"/>
+                    </a:xfrm>
+                    <a:prstGeom prst="rect">
+                      <a:avLst/>
+                    </a:prstGeom>
+                  </pic:spPr>
+                </pic:pic>
+              </a:graphicData>
+            </a:graphic>
+          </wp:inline>
+        </w:drawing>
+      </w:r>
     </w:p>
     <w:p>
       <w:pPr>
@@ -239,8 +434,6 @@
           <w:szCs w:val="26"/>
         </w:rPr>
       </w:pPr>
-      <w:bookmarkStart w:id="0" w:name="_GoBack"/>
-      <w:bookmarkEnd w:id="0"/>
     </w:p>
     <w:p>
       <w:pPr>
@@ -267,31 +460,53 @@
     <w:p>
       <w:pPr>
         <w:pStyle w:val="Body"/>
-        <w:numPr>
-          <w:ilvl w:val="0"/>
-          <w:numId w:val="6"/>
-        </w:numPr>
-        <w:rPr>
-          <w:rFonts w:ascii="Times New Roman" w:hAnsi="Times New Roman" w:cs="Times New Roman"/>
-          <w:sz w:val="24"/>
-          <w:szCs w:val="24"/>
-        </w:rPr>
-      </w:pPr>
-      <w:r>
-        <w:rPr>
-          <w:rFonts w:ascii="Times New Roman" w:hAnsi="Times New Roman" w:cs="Times New Roman"/>
-          <w:sz w:val="24"/>
-          <w:szCs w:val="24"/>
-        </w:rPr>
-        <w:t>Local variables and data members are descript</w:t>
-      </w:r>
-      <w:r>
-        <w:rPr>
-          <w:rFonts w:ascii="Times New Roman" w:hAnsi="Times New Roman" w:cs="Times New Roman"/>
-          <w:sz w:val="24"/>
-          <w:szCs w:val="24"/>
-        </w:rPr>
-        <w:t>ive names and if it contain multiple words each word is separated by capital letter at the beginning of each word.</w:t>
+        <w:ind w:left="360"/>
+        <w:rPr>
+          <w:rFonts w:ascii="Times New Roman" w:hAnsi="Times New Roman" w:cs="Times New Roman"/>
+          <w:color w:val="FF644E" w:themeColor="accent5"/>
+          <w:sz w:val="24"/>
+          <w:szCs w:val="24"/>
+        </w:rPr>
+      </w:pPr>
+      <w:proofErr w:type="gramStart"/>
+      <w:r>
+        <w:rPr>
+          <w:rFonts w:ascii="Times New Roman" w:hAnsi="Times New Roman" w:cs="Times New Roman"/>
+          <w:color w:val="FF644E" w:themeColor="accent5"/>
+          <w:sz w:val="24"/>
+          <w:szCs w:val="24"/>
+        </w:rPr>
+        <w:t>public</w:t>
+      </w:r>
+      <w:proofErr w:type="gramEnd"/>
+      <w:r>
+        <w:rPr>
+          <w:rFonts w:ascii="Times New Roman" w:hAnsi="Times New Roman" w:cs="Times New Roman"/>
+          <w:color w:val="FF644E" w:themeColor="accent5"/>
+          <w:sz w:val="24"/>
+          <w:szCs w:val="24"/>
+        </w:rPr>
+        <w:t xml:space="preserve"> static final </w:t>
+      </w:r>
+      <w:proofErr w:type="spellStart"/>
+      <w:r>
+        <w:rPr>
+          <w:rFonts w:ascii="Times New Roman" w:hAnsi="Times New Roman" w:cs="Times New Roman"/>
+          <w:color w:val="FF644E" w:themeColor="accent5"/>
+          <w:sz w:val="24"/>
+          <w:szCs w:val="24"/>
+        </w:rPr>
+        <w:t>int</w:t>
+      </w:r>
+      <w:proofErr w:type="spellEnd"/>
+      <w:r>
+        <w:rPr>
+          <w:rFonts w:ascii="Times New Roman" w:hAnsi="Times New Roman" w:cs="Times New Roman"/>
+          <w:color w:val="FF644E" w:themeColor="accent5"/>
+          <w:sz w:val="24"/>
+          <w:szCs w:val="24"/>
+        </w:rPr>
+        <w:t xml:space="preserve"> NEW_GAME = 1;</w:t>
       </w:r>
     </w:p>
     <w:p>
@@ -313,14 +528,37 @@
           <w:sz w:val="24"/>
           <w:szCs w:val="24"/>
         </w:rPr>
-        <w:t>Class names should start with capital letter and it should be simple and short, if name</w:t>
-      </w:r>
-      <w:r>
-        <w:rPr>
-          <w:rFonts w:ascii="Times New Roman" w:hAnsi="Times New Roman" w:cs="Times New Roman"/>
-          <w:sz w:val="24"/>
-          <w:szCs w:val="24"/>
-          <w:lang w:val="fr-FR"/>
+        <w:t>Local variables and data members are descriptive names and if it contain multiple words each word is separated by capital letter at the beginning of each word.</w:t>
+      </w:r>
+    </w:p>
+    <w:p>
+      <w:pPr>
+        <w:pStyle w:val="Body"/>
+        <w:ind w:left="360"/>
+        <w:rPr>
+          <w:rFonts w:ascii="Times New Roman" w:hAnsi="Times New Roman" w:cs="Times New Roman"/>
+          <w:color w:val="FF644E" w:themeColor="accent5"/>
+          <w:sz w:val="24"/>
+          <w:szCs w:val="24"/>
+        </w:rPr>
+      </w:pPr>
+      <w:proofErr w:type="spellStart"/>
+      <w:r>
+        <w:rPr>
+          <w:rFonts w:ascii="Times New Roman" w:hAnsi="Times New Roman" w:cs="Times New Roman"/>
+          <w:color w:val="FF644E" w:themeColor="accent5"/>
+          <w:sz w:val="24"/>
+          <w:szCs w:val="24"/>
+        </w:rPr>
+        <w:t>GamePhase</w:t>
+      </w:r>
+      <w:proofErr w:type="spellEnd"/>
+      <w:r>
+        <w:rPr>
+          <w:rFonts w:ascii="Times New Roman" w:hAnsi="Times New Roman" w:cs="Times New Roman"/>
+          <w:color w:val="FF644E" w:themeColor="accent5"/>
+          <w:sz w:val="24"/>
+          <w:szCs w:val="24"/>
         </w:rPr>
         <w:t xml:space="preserve"> </w:t>
       </w:r>
@@ -328,28 +566,21 @@
       <w:r>
         <w:rPr>
           <w:rFonts w:ascii="Times New Roman" w:hAnsi="Times New Roman" w:cs="Times New Roman"/>
-          <w:sz w:val="24"/>
-          <w:szCs w:val="24"/>
-          <w:lang w:val="fr-FR"/>
-        </w:rPr>
-        <w:t>contain</w:t>
+          <w:color w:val="FF644E" w:themeColor="accent5"/>
+          <w:sz w:val="24"/>
+          <w:szCs w:val="24"/>
+        </w:rPr>
+        <w:t>gamePhase</w:t>
       </w:r>
       <w:proofErr w:type="spellEnd"/>
       <w:r>
         <w:rPr>
           <w:rFonts w:ascii="Times New Roman" w:hAnsi="Times New Roman" w:cs="Times New Roman"/>
-          <w:sz w:val="24"/>
-          <w:szCs w:val="24"/>
-        </w:rPr>
-        <w:t>s multiple words each word is separated by cap</w:t>
-      </w:r>
-      <w:r>
-        <w:rPr>
-          <w:rFonts w:ascii="Times New Roman" w:hAnsi="Times New Roman" w:cs="Times New Roman"/>
-          <w:sz w:val="24"/>
-          <w:szCs w:val="24"/>
-        </w:rPr>
-        <w:t>ital letter at the beginning of each word.</w:t>
+          <w:color w:val="FF644E" w:themeColor="accent5"/>
+          <w:sz w:val="24"/>
+          <w:szCs w:val="24"/>
+        </w:rPr>
+        <w:t xml:space="preserve"> = null;</w:t>
       </w:r>
     </w:p>
     <w:p>
@@ -371,7 +602,179 @@
           <w:sz w:val="24"/>
           <w:szCs w:val="24"/>
         </w:rPr>
+        <w:t>Class names should start with capital letter and it should be simple and short, if name</w:t>
+      </w:r>
+      <w:r>
+        <w:rPr>
+          <w:rFonts w:ascii="Times New Roman" w:hAnsi="Times New Roman" w:cs="Times New Roman"/>
+          <w:sz w:val="24"/>
+          <w:szCs w:val="24"/>
+          <w:lang w:val="fr-FR"/>
+        </w:rPr>
+        <w:t xml:space="preserve"> </w:t>
+      </w:r>
+      <w:proofErr w:type="spellStart"/>
+      <w:r>
+        <w:rPr>
+          <w:rFonts w:ascii="Times New Roman" w:hAnsi="Times New Roman" w:cs="Times New Roman"/>
+          <w:sz w:val="24"/>
+          <w:szCs w:val="24"/>
+          <w:lang w:val="fr-FR"/>
+        </w:rPr>
+        <w:t>contain</w:t>
+      </w:r>
+      <w:proofErr w:type="spellEnd"/>
+      <w:r>
+        <w:rPr>
+          <w:rFonts w:ascii="Times New Roman" w:hAnsi="Times New Roman" w:cs="Times New Roman"/>
+          <w:sz w:val="24"/>
+          <w:szCs w:val="24"/>
+        </w:rPr>
+        <w:t>s multiple words each word is separated by capital letter at the beginning of each word.</w:t>
+      </w:r>
+    </w:p>
+    <w:p>
+      <w:pPr>
+        <w:pStyle w:val="Body"/>
+        <w:ind w:left="360"/>
+        <w:rPr>
+          <w:rFonts w:ascii="Times New Roman" w:hAnsi="Times New Roman" w:cs="Times New Roman"/>
+          <w:color w:val="FF644E" w:themeColor="accent5"/>
+          <w:sz w:val="24"/>
+          <w:szCs w:val="24"/>
+        </w:rPr>
+      </w:pPr>
+      <w:r>
+        <w:rPr>
+          <w:rFonts w:ascii="Times New Roman" w:hAnsi="Times New Roman" w:cs="Times New Roman"/>
+          <w:color w:val="FF644E" w:themeColor="accent5"/>
+          <w:sz w:val="24"/>
+          <w:szCs w:val="24"/>
+        </w:rPr>
+        <w:t xml:space="preserve">public class </w:t>
+      </w:r>
+      <w:proofErr w:type="spellStart"/>
+      <w:r>
+        <w:rPr>
+          <w:rFonts w:ascii="Times New Roman" w:hAnsi="Times New Roman" w:cs="Times New Roman"/>
+          <w:color w:val="FF644E" w:themeColor="accent5"/>
+          <w:sz w:val="24"/>
+          <w:szCs w:val="24"/>
+        </w:rPr>
+        <w:t>PlayerModel</w:t>
+      </w:r>
+      <w:proofErr w:type="spellEnd"/>
+      <w:r>
+        <w:rPr>
+          <w:rFonts w:ascii="Times New Roman" w:hAnsi="Times New Roman" w:cs="Times New Roman"/>
+          <w:color w:val="FF644E" w:themeColor="accent5"/>
+          <w:sz w:val="24"/>
+          <w:szCs w:val="24"/>
+        </w:rPr>
+        <w:t>{}</w:t>
+      </w:r>
+    </w:p>
+    <w:p>
+      <w:pPr>
+        <w:pStyle w:val="Body"/>
+        <w:numPr>
+          <w:ilvl w:val="0"/>
+          <w:numId w:val="6"/>
+        </w:numPr>
+        <w:rPr>
+          <w:rFonts w:ascii="Times New Roman" w:hAnsi="Times New Roman" w:cs="Times New Roman"/>
+          <w:sz w:val="24"/>
+          <w:szCs w:val="24"/>
+        </w:rPr>
+      </w:pPr>
+      <w:r>
+        <w:rPr>
+          <w:rFonts w:ascii="Times New Roman" w:hAnsi="Times New Roman" w:cs="Times New Roman"/>
+          <w:sz w:val="24"/>
+          <w:szCs w:val="24"/>
+        </w:rPr>
         <w:t>Method names should start with lower case letter and use upper case letters to separate words.</w:t>
+      </w:r>
+    </w:p>
+    <w:p>
+      <w:pPr>
+        <w:pStyle w:val="Body"/>
+        <w:ind w:left="360"/>
+        <w:rPr>
+          <w:rFonts w:ascii="Times New Roman" w:hAnsi="Times New Roman" w:cs="Times New Roman"/>
+          <w:color w:val="FF644E" w:themeColor="accent5"/>
+          <w:sz w:val="24"/>
+          <w:szCs w:val="24"/>
+        </w:rPr>
+      </w:pPr>
+      <w:proofErr w:type="gramStart"/>
+      <w:r>
+        <w:rPr>
+          <w:rFonts w:ascii="Times New Roman" w:hAnsi="Times New Roman" w:cs="Times New Roman"/>
+          <w:color w:val="FF644E" w:themeColor="accent5"/>
+          <w:sz w:val="24"/>
+          <w:szCs w:val="24"/>
+        </w:rPr>
+        <w:t>public</w:t>
+      </w:r>
+      <w:proofErr w:type="gramEnd"/>
+      <w:r>
+        <w:rPr>
+          <w:rFonts w:ascii="Times New Roman" w:hAnsi="Times New Roman" w:cs="Times New Roman"/>
+          <w:color w:val="FF644E" w:themeColor="accent5"/>
+          <w:sz w:val="24"/>
+          <w:szCs w:val="24"/>
+        </w:rPr>
+        <w:t xml:space="preserve"> </w:t>
+      </w:r>
+      <w:proofErr w:type="spellStart"/>
+      <w:r>
+        <w:rPr>
+          <w:rFonts w:ascii="Times New Roman" w:hAnsi="Times New Roman" w:cs="Times New Roman"/>
+          <w:color w:val="FF644E" w:themeColor="accent5"/>
+          <w:sz w:val="24"/>
+          <w:szCs w:val="24"/>
+        </w:rPr>
+        <w:t>PlayerModel</w:t>
+      </w:r>
+      <w:proofErr w:type="spellEnd"/>
+      <w:r>
+        <w:rPr>
+          <w:rFonts w:ascii="Times New Roman" w:hAnsi="Times New Roman" w:cs="Times New Roman"/>
+          <w:color w:val="FF644E" w:themeColor="accent5"/>
+          <w:sz w:val="24"/>
+          <w:szCs w:val="24"/>
+        </w:rPr>
+        <w:t>(</w:t>
+      </w:r>
+      <w:proofErr w:type="spellStart"/>
+      <w:r>
+        <w:rPr>
+          <w:rFonts w:ascii="Times New Roman" w:hAnsi="Times New Roman" w:cs="Times New Roman"/>
+          <w:color w:val="FF644E" w:themeColor="accent5"/>
+          <w:sz w:val="24"/>
+          <w:szCs w:val="24"/>
+        </w:rPr>
+        <w:t>int</w:t>
+      </w:r>
+      <w:proofErr w:type="spellEnd"/>
+      <w:r>
+        <w:rPr>
+          <w:rFonts w:ascii="Times New Roman" w:hAnsi="Times New Roman" w:cs="Times New Roman"/>
+          <w:color w:val="FF644E" w:themeColor="accent5"/>
+          <w:sz w:val="24"/>
+          <w:szCs w:val="24"/>
+        </w:rPr>
+        <w:t xml:space="preserve"> id, String name) {</w:t>
+      </w:r>
+      <w:r>
+        <w:rPr>
+          <w:rFonts w:ascii="Times New Roman" w:hAnsi="Times New Roman" w:cs="Times New Roman"/>
+          <w:color w:val="FF644E" w:themeColor="accent5"/>
+          <w:sz w:val="24"/>
+          <w:szCs w:val="24"/>
+        </w:rPr>
+        <w:t>}</w:t>
       </w:r>
     </w:p>
     <w:p>
@@ -453,33 +856,75 @@
           <w:sz w:val="24"/>
           <w:szCs w:val="24"/>
         </w:rPr>
-        <w:t xml:space="preserve">Each class declaration is proceeded by a </w:t>
-      </w:r>
-      <w:proofErr w:type="gramStart"/>
-      <w:r>
-        <w:rPr>
-          <w:rFonts w:ascii="Times New Roman" w:hAnsi="Times New Roman" w:cs="Times New Roman"/>
-          <w:sz w:val="24"/>
-          <w:szCs w:val="24"/>
-        </w:rPr>
-        <w:t>comment(</w:t>
-      </w:r>
-      <w:proofErr w:type="gramEnd"/>
-      <w:r>
-        <w:rPr>
-          <w:rFonts w:ascii="Times New Roman" w:hAnsi="Times New Roman" w:cs="Times New Roman"/>
-          <w:sz w:val="24"/>
-          <w:szCs w:val="24"/>
-        </w:rPr>
-        <w:t>that used to generate java doc) explaini</w:t>
-      </w:r>
-      <w:r>
-        <w:rPr>
-          <w:rFonts w:ascii="Times New Roman" w:hAnsi="Times New Roman" w:cs="Times New Roman"/>
-          <w:sz w:val="24"/>
-          <w:szCs w:val="24"/>
-        </w:rPr>
-        <w:t xml:space="preserve">ng what the purpose of the class. </w:t>
+        <w:t>Each class declaration is proceeded by a comment</w:t>
+      </w:r>
+      <w:r>
+        <w:rPr>
+          <w:rFonts w:ascii="Times New Roman" w:hAnsi="Times New Roman" w:cs="Times New Roman"/>
+          <w:sz w:val="24"/>
+          <w:szCs w:val="24"/>
+        </w:rPr>
+        <w:t xml:space="preserve"> </w:t>
+      </w:r>
+      <w:r>
+        <w:rPr>
+          <w:rFonts w:ascii="Times New Roman" w:hAnsi="Times New Roman" w:cs="Times New Roman"/>
+          <w:sz w:val="24"/>
+          <w:szCs w:val="24"/>
+        </w:rPr>
+        <w:t xml:space="preserve">(that used to generate java doc) explaining what the purpose of the class. </w:t>
+      </w:r>
+    </w:p>
+    <w:p>
+      <w:pPr>
+        <w:pStyle w:val="Body"/>
+        <w:ind w:left="240"/>
+        <w:rPr>
+          <w:rFonts w:ascii="Times New Roman" w:hAnsi="Times New Roman" w:cs="Times New Roman"/>
+          <w:sz w:val="24"/>
+          <w:szCs w:val="24"/>
+        </w:rPr>
+      </w:pPr>
+      <w:r>
+        <w:rPr>
+          <w:noProof/>
+          <w:lang w:val="en-CA" w:eastAsia="en-CA"/>
+        </w:rPr>
+        <w:drawing>
+          <wp:inline distT="0" distB="0" distL="0" distR="0" wp14:anchorId="14D469E1" wp14:editId="5E2A05E2">
+            <wp:extent cx="3810703" cy="882650"/>
+            <wp:effectExtent l="0" t="0" r="0" b="0"/>
+            <wp:docPr id="6" name="Picture 6"/>
+            <wp:cNvGraphicFramePr>
+              <a:graphicFrameLocks xmlns:a="http://schemas.openxmlformats.org/drawingml/2006/main" noChangeAspect="1"/>
+            </wp:cNvGraphicFramePr>
+            <a:graphic xmlns:a="http://schemas.openxmlformats.org/drawingml/2006/main">
+              <a:graphicData uri="http://schemas.openxmlformats.org/drawingml/2006/picture">
+                <pic:pic xmlns:pic="http://schemas.openxmlformats.org/drawingml/2006/picture">
+                  <pic:nvPicPr>
+                    <pic:cNvPr id="1" name=""/>
+                    <pic:cNvPicPr/>
+                  </pic:nvPicPr>
+                  <pic:blipFill>
+                    <a:blip r:embed="rId11"/>
+                    <a:stretch>
+                      <a:fillRect/>
+                    </a:stretch>
+                  </pic:blipFill>
+                  <pic:spPr>
+                    <a:xfrm>
+                      <a:off x="0" y="0"/>
+                      <a:ext cx="3830863" cy="887320"/>
+                    </a:xfrm>
+                    <a:prstGeom prst="rect">
+                      <a:avLst/>
+                    </a:prstGeom>
+                  </pic:spPr>
+                </pic:pic>
+              </a:graphicData>
+            </a:graphic>
+          </wp:inline>
+        </w:drawing>
       </w:r>
     </w:p>
     <w:p>
@@ -507,6 +952,58 @@
     <w:p>
       <w:pPr>
         <w:pStyle w:val="Body"/>
+        <w:ind w:left="240"/>
+        <w:rPr>
+          <w:rFonts w:ascii="Times New Roman" w:hAnsi="Times New Roman" w:cs="Times New Roman"/>
+          <w:sz w:val="24"/>
+          <w:szCs w:val="24"/>
+        </w:rPr>
+      </w:pPr>
+      <w:r>
+        <w:rPr>
+          <w:noProof/>
+          <w:lang w:val="en-CA" w:eastAsia="en-CA"/>
+        </w:rPr>
+        <w:drawing>
+          <wp:inline distT="0" distB="0" distL="0" distR="0" wp14:anchorId="4B6E0222" wp14:editId="1E3ADC7C">
+            <wp:extent cx="3777477" cy="1314450"/>
+            <wp:effectExtent l="0" t="0" r="0" b="0"/>
+            <wp:docPr id="7" name="Picture 7"/>
+            <wp:cNvGraphicFramePr>
+              <a:graphicFrameLocks xmlns:a="http://schemas.openxmlformats.org/drawingml/2006/main" noChangeAspect="1"/>
+            </wp:cNvGraphicFramePr>
+            <a:graphic xmlns:a="http://schemas.openxmlformats.org/drawingml/2006/main">
+              <a:graphicData uri="http://schemas.openxmlformats.org/drawingml/2006/picture">
+                <pic:pic xmlns:pic="http://schemas.openxmlformats.org/drawingml/2006/picture">
+                  <pic:nvPicPr>
+                    <pic:cNvPr id="1" name=""/>
+                    <pic:cNvPicPr/>
+                  </pic:nvPicPr>
+                  <pic:blipFill>
+                    <a:blip r:embed="rId12"/>
+                    <a:stretch>
+                      <a:fillRect/>
+                    </a:stretch>
+                  </pic:blipFill>
+                  <pic:spPr>
+                    <a:xfrm>
+                      <a:off x="0" y="0"/>
+                      <a:ext cx="3810509" cy="1325944"/>
+                    </a:xfrm>
+                    <a:prstGeom prst="rect">
+                      <a:avLst/>
+                    </a:prstGeom>
+                  </pic:spPr>
+                </pic:pic>
+              </a:graphicData>
+            </a:graphic>
+          </wp:inline>
+        </w:drawing>
+      </w:r>
+    </w:p>
+    <w:p>
+      <w:pPr>
+        <w:pStyle w:val="Body"/>
         <w:numPr>
           <w:ilvl w:val="0"/>
           <w:numId w:val="5"/>
@@ -526,9 +1023,61 @@
         <w:t>All class data members, should be appended with a comment describing its role.</w:t>
       </w:r>
     </w:p>
+    <w:p>
+      <w:pPr>
+        <w:pStyle w:val="Body"/>
+        <w:ind w:left="240"/>
+        <w:rPr>
+          <w:rFonts w:ascii="Times New Roman" w:hAnsi="Times New Roman" w:cs="Times New Roman"/>
+          <w:sz w:val="24"/>
+          <w:szCs w:val="24"/>
+        </w:rPr>
+      </w:pPr>
+      <w:r>
+        <w:rPr>
+          <w:noProof/>
+          <w:lang w:val="en-CA" w:eastAsia="en-CA"/>
+        </w:rPr>
+        <w:drawing>
+          <wp:inline distT="0" distB="0" distL="0" distR="0" wp14:anchorId="7A758D2F" wp14:editId="0E1B4178">
+            <wp:extent cx="2413000" cy="1113039"/>
+            <wp:effectExtent l="0" t="0" r="6350" b="0"/>
+            <wp:docPr id="8" name="Picture 8"/>
+            <wp:cNvGraphicFramePr>
+              <a:graphicFrameLocks xmlns:a="http://schemas.openxmlformats.org/drawingml/2006/main" noChangeAspect="1"/>
+            </wp:cNvGraphicFramePr>
+            <a:graphic xmlns:a="http://schemas.openxmlformats.org/drawingml/2006/main">
+              <a:graphicData uri="http://schemas.openxmlformats.org/drawingml/2006/picture">
+                <pic:pic xmlns:pic="http://schemas.openxmlformats.org/drawingml/2006/picture">
+                  <pic:nvPicPr>
+                    <pic:cNvPr id="1" name=""/>
+                    <pic:cNvPicPr/>
+                  </pic:nvPicPr>
+                  <pic:blipFill>
+                    <a:blip r:embed="rId13"/>
+                    <a:stretch>
+                      <a:fillRect/>
+                    </a:stretch>
+                  </pic:blipFill>
+                  <pic:spPr>
+                    <a:xfrm>
+                      <a:off x="0" y="0"/>
+                      <a:ext cx="2447582" cy="1128990"/>
+                    </a:xfrm>
+                    <a:prstGeom prst="rect">
+                      <a:avLst/>
+                    </a:prstGeom>
+                  </pic:spPr>
+                </pic:pic>
+              </a:graphicData>
+            </a:graphic>
+          </wp:inline>
+        </w:drawing>
+      </w:r>
+    </w:p>
     <w:sectPr>
-      <w:headerReference w:type="default" r:id="rId7"/>
-      <w:footerReference w:type="default" r:id="rId8"/>
+      <w:headerReference w:type="default" r:id="rId14"/>
+      <w:footerReference w:type="default" r:id="rId15"/>
       <w:pgSz w:w="12240" w:h="15840"/>
       <w:pgMar w:top="1440" w:right="1440" w:bottom="1440" w:left="1440" w:header="720" w:footer="864" w:gutter="0"/>
       <w:pgBorders w:offsetFrom="page">

</xml_diff>